<commit_message>
changed stuff for api lesson 4 Project 3
</commit_message>
<xml_diff>
--- a/hw5.docx
+++ b/hw5.docx
@@ -30,10 +30,10 @@
           <w:noProof/>
         </w:rPr>
         <w:drawing>
-          <wp:inline distT="0" distB="0" distL="0" distR="0" wp14:anchorId="3211F3A5" wp14:editId="6144D949">
-            <wp:extent cx="5943600" cy="3219450"/>
+          <wp:inline distT="0" distB="0" distL="0" distR="0" wp14:anchorId="7DB7B31C" wp14:editId="5C0A7311">
+            <wp:extent cx="5943600" cy="2787015"/>
             <wp:effectExtent l="0" t="0" r="0" b="0"/>
-            <wp:docPr id="1" name="Picture 1" descr="A picture containing text, screenshot, electronics, computer&#10;&#10;Description automatically generated"/>
+            <wp:docPr id="1" name="Picture 1" descr="A picture containing text, electronics, computer, screenshot&#10;&#10;Description automatically generated"/>
             <wp:cNvGraphicFramePr>
               <a:graphicFrameLocks xmlns:a="http://schemas.openxmlformats.org/drawingml/2006/main" noChangeAspect="1"/>
             </wp:cNvGraphicFramePr>
@@ -41,7 +41,7 @@
               <a:graphicData uri="http://schemas.openxmlformats.org/drawingml/2006/picture">
                 <pic:pic xmlns:pic="http://schemas.openxmlformats.org/drawingml/2006/picture">
                   <pic:nvPicPr>
-                    <pic:cNvPr id="1" name="Picture 1" descr="A picture containing text, screenshot, electronics, computer&#10;&#10;Description automatically generated"/>
+                    <pic:cNvPr id="1" name="Picture 1" descr="A picture containing text, electronics, computer, screenshot&#10;&#10;Description automatically generated"/>
                     <pic:cNvPicPr/>
                   </pic:nvPicPr>
                   <pic:blipFill>
@@ -53,7 +53,7 @@
                   <pic:spPr>
                     <a:xfrm>
                       <a:off x="0" y="0"/>
-                      <a:ext cx="5943600" cy="3219450"/>
+                      <a:ext cx="5943600" cy="2787015"/>
                     </a:xfrm>
                     <a:prstGeom prst="rect">
                       <a:avLst/>
@@ -82,10 +82,10 @@
           <w:noProof/>
         </w:rPr>
         <w:drawing>
-          <wp:inline distT="0" distB="0" distL="0" distR="0" wp14:anchorId="443503F2" wp14:editId="569845B1">
+          <wp:inline distT="0" distB="0" distL="0" distR="0" wp14:anchorId="71DC27DE" wp14:editId="282717F7">
             <wp:extent cx="5943600" cy="3219450"/>
             <wp:effectExtent l="0" t="0" r="0" b="0"/>
-            <wp:docPr id="2" name="Picture 2" descr="Graphical user interface, application, Excel&#10;&#10;Description automatically generated"/>
+            <wp:docPr id="3" name="Picture 3" descr="Calendar&#10;&#10;Description automatically generated"/>
             <wp:cNvGraphicFramePr>
               <a:graphicFrameLocks xmlns:a="http://schemas.openxmlformats.org/drawingml/2006/main" noChangeAspect="1"/>
             </wp:cNvGraphicFramePr>
@@ -93,7 +93,7 @@
               <a:graphicData uri="http://schemas.openxmlformats.org/drawingml/2006/picture">
                 <pic:pic xmlns:pic="http://schemas.openxmlformats.org/drawingml/2006/picture">
                   <pic:nvPicPr>
-                    <pic:cNvPr id="2" name="Picture 2" descr="Graphical user interface, application, Excel&#10;&#10;Description automatically generated"/>
+                    <pic:cNvPr id="3" name="Picture 3" descr="Calendar&#10;&#10;Description automatically generated"/>
                     <pic:cNvPicPr/>
                   </pic:nvPicPr>
                   <pic:blipFill>
@@ -116,6 +116,349 @@
             </a:graphic>
           </wp:inline>
         </w:drawing>
+      </w:r>
+    </w:p>
+    <w:p/>
+    <w:p>
+      <w:pPr>
+        <w:pStyle w:val="ListParagraph"/>
+      </w:pPr>
+      <w:r>
+        <w:rPr>
+          <w:noProof/>
+        </w:rPr>
+        <w:lastRenderedPageBreak/>
+        <w:drawing>
+          <wp:inline distT="0" distB="0" distL="0" distR="0" wp14:anchorId="475AE6F5" wp14:editId="61DA9910">
+            <wp:extent cx="5943600" cy="3219450"/>
+            <wp:effectExtent l="0" t="0" r="0" b="0"/>
+            <wp:docPr id="5" name="Picture 5" descr="Graphical user interface, text, application&#10;&#10;Description automatically generated"/>
+            <wp:cNvGraphicFramePr>
+              <a:graphicFrameLocks xmlns:a="http://schemas.openxmlformats.org/drawingml/2006/main" noChangeAspect="1"/>
+            </wp:cNvGraphicFramePr>
+            <a:graphic xmlns:a="http://schemas.openxmlformats.org/drawingml/2006/main">
+              <a:graphicData uri="http://schemas.openxmlformats.org/drawingml/2006/picture">
+                <pic:pic xmlns:pic="http://schemas.openxmlformats.org/drawingml/2006/picture">
+                  <pic:nvPicPr>
+                    <pic:cNvPr id="5" name="Picture 5" descr="Graphical user interface, text, application&#10;&#10;Description automatically generated"/>
+                    <pic:cNvPicPr/>
+                  </pic:nvPicPr>
+                  <pic:blipFill>
+                    <a:blip r:embed="rId7"/>
+                    <a:stretch>
+                      <a:fillRect/>
+                    </a:stretch>
+                  </pic:blipFill>
+                  <pic:spPr>
+                    <a:xfrm>
+                      <a:off x="0" y="0"/>
+                      <a:ext cx="5943600" cy="3219450"/>
+                    </a:xfrm>
+                    <a:prstGeom prst="rect">
+                      <a:avLst/>
+                    </a:prstGeom>
+                  </pic:spPr>
+                </pic:pic>
+              </a:graphicData>
+            </a:graphic>
+          </wp:inline>
+        </w:drawing>
+      </w:r>
+    </w:p>
+    <w:p>
+      <w:pPr>
+        <w:pStyle w:val="ListParagraph"/>
+        <w:numPr>
+          <w:ilvl w:val="0"/>
+          <w:numId w:val="1"/>
+        </w:numPr>
+      </w:pPr>
+    </w:p>
+    <w:p>
+      <w:pPr>
+        <w:pStyle w:val="ListParagraph"/>
+      </w:pPr>
+    </w:p>
+    <w:p>
+      <w:pPr>
+        <w:pStyle w:val="ListParagraph"/>
+        <w:numPr>
+          <w:ilvl w:val="0"/>
+          <w:numId w:val="1"/>
+        </w:numPr>
+      </w:pPr>
+      <w:r>
+        <w:rPr>
+          <w:noProof/>
+        </w:rPr>
+        <w:lastRenderedPageBreak/>
+        <w:drawing>
+          <wp:inline distT="0" distB="0" distL="0" distR="0" wp14:anchorId="6528A634" wp14:editId="5AD13286">
+            <wp:extent cx="5943600" cy="3219450"/>
+            <wp:effectExtent l="0" t="0" r="0" b="0"/>
+            <wp:docPr id="6" name="Picture 6" descr="Graphical user interface, application, Excel&#10;&#10;Description automatically generated"/>
+            <wp:cNvGraphicFramePr>
+              <a:graphicFrameLocks xmlns:a="http://schemas.openxmlformats.org/drawingml/2006/main" noChangeAspect="1"/>
+            </wp:cNvGraphicFramePr>
+            <a:graphic xmlns:a="http://schemas.openxmlformats.org/drawingml/2006/main">
+              <a:graphicData uri="http://schemas.openxmlformats.org/drawingml/2006/picture">
+                <pic:pic xmlns:pic="http://schemas.openxmlformats.org/drawingml/2006/picture">
+                  <pic:nvPicPr>
+                    <pic:cNvPr id="6" name="Picture 6" descr="Graphical user interface, application, Excel&#10;&#10;Description automatically generated"/>
+                    <pic:cNvPicPr/>
+                  </pic:nvPicPr>
+                  <pic:blipFill>
+                    <a:blip r:embed="rId8"/>
+                    <a:stretch>
+                      <a:fillRect/>
+                    </a:stretch>
+                  </pic:blipFill>
+                  <pic:spPr>
+                    <a:xfrm>
+                      <a:off x="0" y="0"/>
+                      <a:ext cx="5943600" cy="3219450"/>
+                    </a:xfrm>
+                    <a:prstGeom prst="rect">
+                      <a:avLst/>
+                    </a:prstGeom>
+                  </pic:spPr>
+                </pic:pic>
+              </a:graphicData>
+            </a:graphic>
+          </wp:inline>
+        </w:drawing>
+      </w:r>
+      <w:r>
+        <w:br/>
+      </w:r>
+      <w:r>
+        <w:rPr>
+          <w:noProof/>
+        </w:rPr>
+        <w:drawing>
+          <wp:inline distT="0" distB="0" distL="0" distR="0" wp14:anchorId="00D2453A" wp14:editId="4D0151B2">
+            <wp:extent cx="5943600" cy="3265805"/>
+            <wp:effectExtent l="0" t="0" r="0" b="0"/>
+            <wp:docPr id="7" name="Picture 7" descr="Table&#10;&#10;Description automatically generated with medium confidence"/>
+            <wp:cNvGraphicFramePr>
+              <a:graphicFrameLocks xmlns:a="http://schemas.openxmlformats.org/drawingml/2006/main" noChangeAspect="1"/>
+            </wp:cNvGraphicFramePr>
+            <a:graphic xmlns:a="http://schemas.openxmlformats.org/drawingml/2006/main">
+              <a:graphicData uri="http://schemas.openxmlformats.org/drawingml/2006/picture">
+                <pic:pic xmlns:pic="http://schemas.openxmlformats.org/drawingml/2006/picture">
+                  <pic:nvPicPr>
+                    <pic:cNvPr id="7" name="Picture 7" descr="Table&#10;&#10;Description automatically generated with medium confidence"/>
+                    <pic:cNvPicPr/>
+                  </pic:nvPicPr>
+                  <pic:blipFill>
+                    <a:blip r:embed="rId9"/>
+                    <a:stretch>
+                      <a:fillRect/>
+                    </a:stretch>
+                  </pic:blipFill>
+                  <pic:spPr>
+                    <a:xfrm>
+                      <a:off x="0" y="0"/>
+                      <a:ext cx="5943600" cy="3265805"/>
+                    </a:xfrm>
+                    <a:prstGeom prst="rect">
+                      <a:avLst/>
+                    </a:prstGeom>
+                  </pic:spPr>
+                </pic:pic>
+              </a:graphicData>
+            </a:graphic>
+          </wp:inline>
+        </w:drawing>
+      </w:r>
+    </w:p>
+    <w:p>
+      <w:pPr>
+        <w:pStyle w:val="ListParagraph"/>
+        <w:numPr>
+          <w:ilvl w:val="0"/>
+          <w:numId w:val="1"/>
+        </w:numPr>
+      </w:pPr>
+      <w:r>
+        <w:rPr>
+          <w:noProof/>
+        </w:rPr>
+        <w:lastRenderedPageBreak/>
+        <w:drawing>
+          <wp:inline distT="0" distB="0" distL="0" distR="0" wp14:anchorId="063ABCE3" wp14:editId="72553633">
+            <wp:extent cx="5943600" cy="3219450"/>
+            <wp:effectExtent l="0" t="0" r="0" b="0"/>
+            <wp:docPr id="8" name="Picture 8" descr="Graphical user interface, text, application, email&#10;&#10;Description automatically generated"/>
+            <wp:cNvGraphicFramePr>
+              <a:graphicFrameLocks xmlns:a="http://schemas.openxmlformats.org/drawingml/2006/main" noChangeAspect="1"/>
+            </wp:cNvGraphicFramePr>
+            <a:graphic xmlns:a="http://schemas.openxmlformats.org/drawingml/2006/main">
+              <a:graphicData uri="http://schemas.openxmlformats.org/drawingml/2006/picture">
+                <pic:pic xmlns:pic="http://schemas.openxmlformats.org/drawingml/2006/picture">
+                  <pic:nvPicPr>
+                    <pic:cNvPr id="8" name="Picture 8" descr="Graphical user interface, text, application, email&#10;&#10;Description automatically generated"/>
+                    <pic:cNvPicPr/>
+                  </pic:nvPicPr>
+                  <pic:blipFill>
+                    <a:blip r:embed="rId10"/>
+                    <a:stretch>
+                      <a:fillRect/>
+                    </a:stretch>
+                  </pic:blipFill>
+                  <pic:spPr>
+                    <a:xfrm>
+                      <a:off x="0" y="0"/>
+                      <a:ext cx="5943600" cy="3219450"/>
+                    </a:xfrm>
+                    <a:prstGeom prst="rect">
+                      <a:avLst/>
+                    </a:prstGeom>
+                  </pic:spPr>
+                </pic:pic>
+              </a:graphicData>
+            </a:graphic>
+          </wp:inline>
+        </w:drawing>
+      </w:r>
+      <w:r>
+        <w:br/>
+      </w:r>
+      <w:r>
+        <w:rPr>
+          <w:noProof/>
+        </w:rPr>
+        <w:drawing>
+          <wp:inline distT="0" distB="0" distL="0" distR="0" wp14:anchorId="54F56B47" wp14:editId="0444C5B3">
+            <wp:extent cx="5943600" cy="3219450"/>
+            <wp:effectExtent l="0" t="0" r="0" b="0"/>
+            <wp:docPr id="9" name="Picture 9" descr="Calendar&#10;&#10;Description automatically generated with medium confidence"/>
+            <wp:cNvGraphicFramePr>
+              <a:graphicFrameLocks xmlns:a="http://schemas.openxmlformats.org/drawingml/2006/main" noChangeAspect="1"/>
+            </wp:cNvGraphicFramePr>
+            <a:graphic xmlns:a="http://schemas.openxmlformats.org/drawingml/2006/main">
+              <a:graphicData uri="http://schemas.openxmlformats.org/drawingml/2006/picture">
+                <pic:pic xmlns:pic="http://schemas.openxmlformats.org/drawingml/2006/picture">
+                  <pic:nvPicPr>
+                    <pic:cNvPr id="9" name="Picture 9" descr="Calendar&#10;&#10;Description automatically generated with medium confidence"/>
+                    <pic:cNvPicPr/>
+                  </pic:nvPicPr>
+                  <pic:blipFill>
+                    <a:blip r:embed="rId11"/>
+                    <a:stretch>
+                      <a:fillRect/>
+                    </a:stretch>
+                  </pic:blipFill>
+                  <pic:spPr>
+                    <a:xfrm>
+                      <a:off x="0" y="0"/>
+                      <a:ext cx="5943600" cy="3219450"/>
+                    </a:xfrm>
+                    <a:prstGeom prst="rect">
+                      <a:avLst/>
+                    </a:prstGeom>
+                  </pic:spPr>
+                </pic:pic>
+              </a:graphicData>
+            </a:graphic>
+          </wp:inline>
+        </w:drawing>
+      </w:r>
+      <w:r>
+        <w:br/>
+      </w:r>
+      <w:r>
+        <w:rPr>
+          <w:noProof/>
+        </w:rPr>
+        <w:lastRenderedPageBreak/>
+        <w:drawing>
+          <wp:inline distT="0" distB="0" distL="0" distR="0" wp14:anchorId="6908F359" wp14:editId="23F28BDE">
+            <wp:extent cx="5943600" cy="3219450"/>
+            <wp:effectExtent l="0" t="0" r="0" b="0"/>
+            <wp:docPr id="10" name="Picture 10" descr="Graphical user interface, text, application&#10;&#10;Description automatically generated"/>
+            <wp:cNvGraphicFramePr>
+              <a:graphicFrameLocks xmlns:a="http://schemas.openxmlformats.org/drawingml/2006/main" noChangeAspect="1"/>
+            </wp:cNvGraphicFramePr>
+            <a:graphic xmlns:a="http://schemas.openxmlformats.org/drawingml/2006/main">
+              <a:graphicData uri="http://schemas.openxmlformats.org/drawingml/2006/picture">
+                <pic:pic xmlns:pic="http://schemas.openxmlformats.org/drawingml/2006/picture">
+                  <pic:nvPicPr>
+                    <pic:cNvPr id="10" name="Picture 10" descr="Graphical user interface, text, application&#10;&#10;Description automatically generated"/>
+                    <pic:cNvPicPr/>
+                  </pic:nvPicPr>
+                  <pic:blipFill>
+                    <a:blip r:embed="rId12"/>
+                    <a:stretch>
+                      <a:fillRect/>
+                    </a:stretch>
+                  </pic:blipFill>
+                  <pic:spPr>
+                    <a:xfrm>
+                      <a:off x="0" y="0"/>
+                      <a:ext cx="5943600" cy="3219450"/>
+                    </a:xfrm>
+                    <a:prstGeom prst="rect">
+                      <a:avLst/>
+                    </a:prstGeom>
+                  </pic:spPr>
+                </pic:pic>
+              </a:graphicData>
+            </a:graphic>
+          </wp:inline>
+        </w:drawing>
+      </w:r>
+    </w:p>
+    <w:p>
+      <w:pPr>
+        <w:pStyle w:val="ListParagraph"/>
+        <w:numPr>
+          <w:ilvl w:val="0"/>
+          <w:numId w:val="1"/>
+        </w:numPr>
+      </w:pPr>
+      <w:r>
+        <w:rPr>
+          <w:noProof/>
+        </w:rPr>
+        <w:drawing>
+          <wp:inline distT="0" distB="0" distL="0" distR="0" wp14:anchorId="6C1E2A46" wp14:editId="76041131">
+            <wp:extent cx="5943600" cy="3219450"/>
+            <wp:effectExtent l="0" t="0" r="0" b="0"/>
+            <wp:docPr id="12" name="Picture 12" descr="Graphical user interface, text, application, email&#10;&#10;Description automatically generated"/>
+            <wp:cNvGraphicFramePr>
+              <a:graphicFrameLocks xmlns:a="http://schemas.openxmlformats.org/drawingml/2006/main" noChangeAspect="1"/>
+            </wp:cNvGraphicFramePr>
+            <a:graphic xmlns:a="http://schemas.openxmlformats.org/drawingml/2006/main">
+              <a:graphicData uri="http://schemas.openxmlformats.org/drawingml/2006/picture">
+                <pic:pic xmlns:pic="http://schemas.openxmlformats.org/drawingml/2006/picture">
+                  <pic:nvPicPr>
+                    <pic:cNvPr id="12" name="Picture 12" descr="Graphical user interface, text, application, email&#10;&#10;Description automatically generated"/>
+                    <pic:cNvPicPr/>
+                  </pic:nvPicPr>
+                  <pic:blipFill>
+                    <a:blip r:embed="rId13"/>
+                    <a:stretch>
+                      <a:fillRect/>
+                    </a:stretch>
+                  </pic:blipFill>
+                  <pic:spPr>
+                    <a:xfrm>
+                      <a:off x="0" y="0"/>
+                      <a:ext cx="5943600" cy="3219450"/>
+                    </a:xfrm>
+                    <a:prstGeom prst="rect">
+                      <a:avLst/>
+                    </a:prstGeom>
+                  </pic:spPr>
+                </pic:pic>
+              </a:graphicData>
+            </a:graphic>
+          </wp:inline>
+        </w:drawing>
+      </w:r>
+      <w:r>
+        <w:br/>
       </w:r>
     </w:p>
     <w:sectPr>

</xml_diff>